<commit_message>
lease enter the commit message for your changes. Lines starting
</commit_message>
<xml_diff>
--- a/file2.docx
+++ b/file2.docx
@@ -364,52 +364,9 @@
         <w:spacing w:before="0" w:beforeAutospacing="0"/>
         <w:rPr>
           <w:rFonts w:ascii="Arial" w:hAnsi="Arial" w:cs="Arial"/>
-          <w:color w:val="000000"/>
-          <w:sz w:val="21"/>
-          <w:szCs w:val="21"/>
-        </w:rPr>
-      </w:pPr>
-      <w:r>
-        <w:rPr>
-          <w:rFonts w:ascii="Arial" w:hAnsi="Arial" w:cs="Arial"/>
-          <w:color w:val="000000"/>
-          <w:sz w:val="21"/>
-          <w:szCs w:val="21"/>
-        </w:rPr>
-        <w:t xml:space="preserve">Многочисленные фотодокументы, предметы быта, культурные и исторические ценности, воспоминания бережно хранят 3 </w:t>
-      </w:r>
-      <w:proofErr w:type="spellStart"/>
-      <w:r>
-        <w:rPr>
-          <w:rFonts w:ascii="Arial" w:hAnsi="Arial" w:cs="Arial"/>
-          <w:color w:val="000000"/>
-          <w:sz w:val="21"/>
-          <w:szCs w:val="21"/>
-        </w:rPr>
-        <w:t>Рогачёвских</w:t>
-      </w:r>
-      <w:proofErr w:type="spellEnd"/>
-      <w:r>
-        <w:rPr>
-          <w:rFonts w:ascii="Arial" w:hAnsi="Arial" w:cs="Arial"/>
-          <w:color w:val="000000"/>
-          <w:sz w:val="21"/>
-          <w:szCs w:val="21"/>
-        </w:rPr>
-        <w:t xml:space="preserve"> музеях. Они являются центром краеведения и патриотического воспитания молодёжи.</w:t>
-      </w:r>
-    </w:p>
-    <w:p>
-      <w:pPr>
-        <w:pStyle w:val="a3"/>
-        <w:shd w:val="clear" w:color="auto" w:fill="FFFFFF"/>
-        <w:spacing w:before="0" w:beforeAutospacing="0"/>
-        <w:rPr>
-          <w:rFonts w:ascii="Arial" w:hAnsi="Arial" w:cs="Arial"/>
           <w:color w:val="212529"/>
           <w:sz w:val="21"/>
           <w:szCs w:val="21"/>
-          <w:lang w:val="en-US"/>
         </w:rPr>
       </w:pPr>
       <w:bookmarkStart w:id="0" w:name="_GoBack"/>

</xml_diff>